<commit_message>
Various Bugfixes More User Notifications
</commit_message>
<xml_diff>
--- a/TODO.docx
+++ b/TODO.docx
@@ -52,7 +52,13 @@
         <w:rPr>
           <w:lang w:val="en-US"/>
         </w:rPr>
-        <w:t>Resume Session</w:t>
+        <w:t xml:space="preserve">On DB clean, create new Session to keep </w:t>
+      </w:r>
+      <w:r>
+        <w:rPr>
+          <w:lang w:val="en-US"/>
+        </w:rPr>
+        <w:t>unchanged copies of the DBs</w:t>
       </w:r>
     </w:p>
     <w:p>
@@ -70,16 +76,90 @@
         <w:rPr>
           <w:lang w:val="en-US"/>
         </w:rPr>
-        <w:t xml:space="preserve">On DB clean, create new Session to keep </w:t>
-      </w:r>
-      <w:r>
-        <w:rPr>
-          <w:lang w:val="en-US"/>
-        </w:rPr>
-        <w:t>unchanged copies of the DBs</w:t>
+        <w:t>Error Messages / User Information</w:t>
+      </w:r>
+    </w:p>
+    <w:p>
+      <w:pPr>
+        <w:pStyle w:val="Listenabsatz"/>
+        <w:numPr>
+          <w:ilvl w:val="1"/>
+          <w:numId w:val="1"/>
+        </w:numPr>
+        <w:rPr>
+          <w:lang w:val="en-US"/>
+        </w:rPr>
+      </w:pPr>
+      <w:r>
+        <w:rPr>
+          <w:lang w:val="en-US"/>
+        </w:rPr>
+        <w:t>On failed actions</w:t>
+      </w:r>
+      <w:proofErr w:type="gramStart"/>
+      <w:r>
+        <w:rPr>
+          <w:lang w:val="en-US"/>
+        </w:rPr>
+        <w:t>..</w:t>
       </w:r>
       <w:bookmarkStart w:id="0" w:name="_GoBack"/>
       <w:bookmarkEnd w:id="0"/>
+      <w:proofErr w:type="gramEnd"/>
+    </w:p>
+    <w:p>
+      <w:pPr>
+        <w:pStyle w:val="Listenabsatz"/>
+        <w:numPr>
+          <w:ilvl w:val="1"/>
+          <w:numId w:val="1"/>
+        </w:numPr>
+        <w:rPr>
+          <w:lang w:val="en-US"/>
+        </w:rPr>
+      </w:pPr>
+      <w:r>
+        <w:rPr>
+          <w:lang w:val="en-US"/>
+        </w:rPr>
+        <w:t>Error Saving</w:t>
+      </w:r>
+    </w:p>
+    <w:p>
+      <w:pPr>
+        <w:rPr>
+          <w:lang w:val="en-US"/>
+        </w:rPr>
+      </w:pPr>
+    </w:p>
+    <w:p>
+      <w:pPr>
+        <w:pStyle w:val="Listenabsatz"/>
+        <w:rPr>
+          <w:lang w:val="en-US"/>
+        </w:rPr>
+      </w:pPr>
+    </w:p>
+    <w:p>
+      <w:pPr>
+        <w:rPr>
+          <w:lang w:val="en-US"/>
+        </w:rPr>
+      </w:pPr>
+    </w:p>
+    <w:p>
+      <w:pPr>
+        <w:pStyle w:val="berschrift2"/>
+        <w:rPr>
+          <w:lang w:val="en-US"/>
+        </w:rPr>
+      </w:pPr>
+      <w:r>
+        <w:rPr>
+          <w:lang w:val="en-US"/>
+        </w:rPr>
+        <w:t>Future Development</w:t>
+      </w:r>
     </w:p>
     <w:p>
       <w:pPr>
@@ -89,14 +169,16 @@
           <w:numId w:val="1"/>
         </w:numPr>
         <w:rPr>
-          <w:lang w:val="en-US"/>
-        </w:rPr>
-      </w:pPr>
-      <w:r>
-        <w:rPr>
-          <w:lang w:val="en-US"/>
-        </w:rPr>
-        <w:t>Error Messages / User Information</w:t>
+          <w:b/>
+          <w:lang w:val="en-US"/>
+        </w:rPr>
+      </w:pPr>
+      <w:r>
+        <w:rPr>
+          <w:b/>
+          <w:lang w:val="en-US"/>
+        </w:rPr>
+        <w:t>Documentation!</w:t>
       </w:r>
     </w:p>
     <w:p>
@@ -114,61 +196,7 @@
         <w:rPr>
           <w:lang w:val="en-US"/>
         </w:rPr>
-        <w:t>On login (failed)</w:t>
-      </w:r>
-    </w:p>
-    <w:p>
-      <w:pPr>
-        <w:pStyle w:val="Listenabsatz"/>
-        <w:numPr>
-          <w:ilvl w:val="1"/>
-          <w:numId w:val="1"/>
-        </w:numPr>
-        <w:rPr>
-          <w:lang w:val="en-US"/>
-        </w:rPr>
-      </w:pPr>
-      <w:r>
-        <w:rPr>
-          <w:lang w:val="en-US"/>
-        </w:rPr>
-        <w:t>On failed actions..</w:t>
-      </w:r>
-    </w:p>
-    <w:p>
-      <w:pPr>
-        <w:pStyle w:val="Listenabsatz"/>
-        <w:numPr>
-          <w:ilvl w:val="1"/>
-          <w:numId w:val="1"/>
-        </w:numPr>
-        <w:rPr>
-          <w:lang w:val="en-US"/>
-        </w:rPr>
-      </w:pPr>
-      <w:r>
-        <w:rPr>
-          <w:lang w:val="en-US"/>
-        </w:rPr>
-        <w:t>On completed Save</w:t>
-      </w:r>
-    </w:p>
-    <w:p>
-      <w:pPr>
-        <w:pStyle w:val="Listenabsatz"/>
-        <w:numPr>
-          <w:ilvl w:val="1"/>
-          <w:numId w:val="1"/>
-        </w:numPr>
-        <w:rPr>
-          <w:lang w:val="en-US"/>
-        </w:rPr>
-      </w:pPr>
-      <w:r>
-        <w:rPr>
-          <w:lang w:val="en-US"/>
-        </w:rPr>
-        <w:t>Error Saving</w:t>
+        <w:t>Data/Settings/Path storage …</w:t>
       </w:r>
     </w:p>
     <w:p>
@@ -186,36 +214,7 @@
         <w:rPr>
           <w:lang w:val="en-US"/>
         </w:rPr>
-        <w:t>Save -&gt; Save&amp; Close</w:t>
-      </w:r>
-    </w:p>
-    <w:p>
-      <w:pPr>
-        <w:pStyle w:val="Listenabsatz"/>
-        <w:rPr>
-          <w:lang w:val="en-US"/>
-        </w:rPr>
-      </w:pPr>
-    </w:p>
-    <w:p>
-      <w:pPr>
-        <w:rPr>
-          <w:lang w:val="en-US"/>
-        </w:rPr>
-      </w:pPr>
-    </w:p>
-    <w:p>
-      <w:pPr>
-        <w:pStyle w:val="berschrift2"/>
-        <w:rPr>
-          <w:lang w:val="en-US"/>
-        </w:rPr>
-      </w:pPr>
-      <w:r>
-        <w:rPr>
-          <w:lang w:val="en-US"/>
-        </w:rPr>
-        <w:t>Future Development</w:t>
+        <w:t>Master Sessions (Admins impersonating users)</w:t>
       </w:r>
     </w:p>
     <w:p>
@@ -226,34 +225,14 @@
           <w:numId w:val="1"/>
         </w:numPr>
         <w:rPr>
-          <w:b/>
-          <w:lang w:val="en-US"/>
-        </w:rPr>
-      </w:pPr>
-      <w:r>
-        <w:rPr>
-          <w:b/>
-          <w:lang w:val="en-US"/>
-        </w:rPr>
-        <w:t>Documentation!</w:t>
-      </w:r>
-    </w:p>
-    <w:p>
-      <w:pPr>
-        <w:pStyle w:val="Listenabsatz"/>
-        <w:numPr>
-          <w:ilvl w:val="1"/>
-          <w:numId w:val="1"/>
-        </w:numPr>
-        <w:rPr>
-          <w:lang w:val="en-US"/>
-        </w:rPr>
-      </w:pPr>
-      <w:r>
-        <w:rPr>
-          <w:lang w:val="en-US"/>
-        </w:rPr>
-        <w:t>Data/Settings/Path storage …</w:t>
+          <w:lang w:val="en-US"/>
+        </w:rPr>
+      </w:pPr>
+      <w:r>
+        <w:rPr>
+          <w:lang w:val="en-US"/>
+        </w:rPr>
+        <w:t>Grey out elements, that are already in the selection</w:t>
       </w:r>
     </w:p>
     <w:p>
@@ -271,7 +250,42 @@
         <w:rPr>
           <w:lang w:val="en-US"/>
         </w:rPr>
-        <w:t>Master Sessions (Admins impersonating users)</w:t>
+        <w:t>Backup Sync Table for rollback on DB cleans</w:t>
+      </w:r>
+    </w:p>
+    <w:p>
+      <w:pPr>
+        <w:rPr>
+          <w:lang w:val="en-US"/>
+        </w:rPr>
+      </w:pPr>
+    </w:p>
+    <w:p>
+      <w:pPr>
+        <w:pStyle w:val="berschrift1"/>
+        <w:rPr>
+          <w:lang w:val="en-US"/>
+        </w:rPr>
+      </w:pPr>
+      <w:r>
+        <w:rPr>
+          <w:lang w:val="en-US"/>
+        </w:rPr>
+        <w:t>Bugs</w:t>
+      </w:r>
+    </w:p>
+    <w:p>
+      <w:pPr>
+        <w:pStyle w:val="berschrift2"/>
+        <w:rPr>
+          <w:lang w:val="en-US"/>
+        </w:rPr>
+      </w:pPr>
+      <w:r>
+        <w:rPr>
+          <w:lang w:val="en-US"/>
+        </w:rPr>
+        <w:t>Mild</w:t>
       </w:r>
     </w:p>
     <w:p>
@@ -289,7 +303,7 @@
         <w:rPr>
           <w:lang w:val="en-US"/>
         </w:rPr>
-        <w:t>Grey out elements, that are already in the selection</w:t>
+        <w:t>Settings not disabled when connected</w:t>
       </w:r>
     </w:p>
     <w:p>
@@ -307,49 +321,7 @@
         <w:rPr>
           <w:lang w:val="en-US"/>
         </w:rPr>
-        <w:t>Backup Sync Table for rollback on DB cleans</w:t>
-      </w:r>
-    </w:p>
-    <w:p>
-      <w:pPr>
-        <w:rPr>
-          <w:lang w:val="en-US"/>
-        </w:rPr>
-      </w:pPr>
-    </w:p>
-    <w:p>
-      <w:pPr>
-        <w:pStyle w:val="berschrift1"/>
-        <w:rPr>
-          <w:lang w:val="en-US"/>
-        </w:rPr>
-      </w:pPr>
-      <w:r>
-        <w:rPr>
-          <w:lang w:val="en-US"/>
-        </w:rPr>
-        <w:t>Bugs</w:t>
-      </w:r>
-    </w:p>
-    <w:p>
-      <w:pPr>
-        <w:rPr>
-          <w:lang w:val="en-US"/>
-        </w:rPr>
-      </w:pPr>
-    </w:p>
-    <w:p>
-      <w:pPr>
-        <w:pStyle w:val="berschrift2"/>
-        <w:rPr>
-          <w:lang w:val="en-US"/>
-        </w:rPr>
-      </w:pPr>
-      <w:r>
-        <w:rPr>
-          <w:lang w:val="en-US"/>
-        </w:rPr>
-        <w:t>Severe</w:t>
+        <w:t>Navigation still possible using hotkeys even when it shouldn‘t</w:t>
       </w:r>
     </w:p>
     <w:p>
@@ -363,86 +335,19 @@
           <w:lang w:val="en-US"/>
         </w:rPr>
       </w:pPr>
-      <w:r>
-        <w:rPr>
-          <w:lang w:val="en-US"/>
-        </w:rPr>
-        <w:t>Asynchronous access to Serializer leads to errors</w:t>
-      </w:r>
-    </w:p>
-    <w:p>
-      <w:pPr>
-        <w:rPr>
-          <w:lang w:val="en-US"/>
-        </w:rPr>
-      </w:pPr>
-    </w:p>
-    <w:p>
-      <w:pPr>
-        <w:pStyle w:val="berschrift2"/>
-        <w:rPr>
-          <w:lang w:val="en-US"/>
-        </w:rPr>
-      </w:pPr>
-      <w:r>
-        <w:rPr>
-          <w:lang w:val="en-US"/>
-        </w:rPr>
-        <w:t>Mild</w:t>
-      </w:r>
-    </w:p>
-    <w:p>
-      <w:pPr>
-        <w:pStyle w:val="Listenabsatz"/>
-        <w:numPr>
-          <w:ilvl w:val="0"/>
-          <w:numId w:val="1"/>
-        </w:numPr>
-        <w:rPr>
-          <w:lang w:val="en-US"/>
-        </w:rPr>
-      </w:pPr>
-      <w:r>
-        <w:rPr>
-          <w:lang w:val="en-US"/>
-        </w:rPr>
-        <w:t>Settings not disabled when connected</w:t>
-      </w:r>
-    </w:p>
-    <w:p>
-      <w:pPr>
-        <w:pStyle w:val="Listenabsatz"/>
-        <w:numPr>
-          <w:ilvl w:val="0"/>
-          <w:numId w:val="1"/>
-        </w:numPr>
-        <w:rPr>
-          <w:lang w:val="en-US"/>
-        </w:rPr>
-      </w:pPr>
-      <w:r>
-        <w:rPr>
-          <w:lang w:val="en-US"/>
-        </w:rPr>
-        <w:t>Navigation still possible using hotkeys even when it shouldn‘t</w:t>
-      </w:r>
-    </w:p>
-    <w:p>
-      <w:pPr>
-        <w:pStyle w:val="Listenabsatz"/>
-        <w:numPr>
-          <w:ilvl w:val="0"/>
-          <w:numId w:val="1"/>
-        </w:numPr>
-        <w:rPr>
-          <w:lang w:val="en-US"/>
-        </w:rPr>
-      </w:pPr>
-      <w:r>
-        <w:rPr>
-          <w:lang w:val="en-US"/>
-        </w:rPr>
-        <w:t>IU.ChildUnits empty (database issue)</w:t>
+      <w:proofErr w:type="spellStart"/>
+      <w:r>
+        <w:rPr>
+          <w:lang w:val="en-US"/>
+        </w:rPr>
+        <w:t>IU.ChildUnits</w:t>
+      </w:r>
+      <w:proofErr w:type="spellEnd"/>
+      <w:r>
+        <w:rPr>
+          <w:lang w:val="en-US"/>
+        </w:rPr>
+        <w:t xml:space="preserve"> empty (database issue)</w:t>
       </w:r>
     </w:p>
     <w:sectPr>

</xml_diff>

<commit_message>
Session Resume Fixes Misc other Fixes
</commit_message>
<xml_diff>
--- a/TODO.docx
+++ b/TODO.docx
@@ -40,34 +40,6 @@
     <w:p>
       <w:pPr>
         <w:pStyle w:val="Listenabsatz"/>
-        <w:numPr>
-          <w:ilvl w:val="0"/>
-          <w:numId w:val="1"/>
-        </w:numPr>
-        <w:rPr>
-          <w:lang w:val="en-US"/>
-        </w:rPr>
-      </w:pPr>
-      <w:r>
-        <w:rPr>
-          <w:lang w:val="en-US"/>
-        </w:rPr>
-        <w:t xml:space="preserve">On DB clean, create new Session to keep </w:t>
-      </w:r>
-      <w:r>
-        <w:rPr>
-          <w:lang w:val="en-US"/>
-        </w:rPr>
-        <w:t>unchanged copies of the DBs</w:t>
-      </w:r>
-    </w:p>
-    <w:p>
-      <w:pPr>
-        <w:pStyle w:val="Listenabsatz"/>
-        <w:numPr>
-          <w:ilvl w:val="0"/>
-          <w:numId w:val="1"/>
-        </w:numPr>
         <w:rPr>
           <w:lang w:val="en-US"/>
         </w:rPr>
@@ -103,8 +75,6 @@
         </w:rPr>
         <w:t>..</w:t>
       </w:r>
-      <w:bookmarkStart w:id="0" w:name="_GoBack"/>
-      <w:bookmarkEnd w:id="0"/>
       <w:proofErr w:type="gramEnd"/>
     </w:p>
     <w:p>
@@ -124,6 +94,8 @@
         </w:rPr>
         <w:t>Error Saving</w:t>
       </w:r>
+      <w:bookmarkStart w:id="0" w:name="_GoBack"/>
+      <w:bookmarkEnd w:id="0"/>
     </w:p>
     <w:p>
       <w:pPr>

</xml_diff>